<commit_message>
Actualizacion de dependencias, DB, modelos, diagramas y contratos
</commit_message>
<xml_diff>
--- a/3_Dependencias/Listado de Dependencias.docx
+++ b/3_Dependencias/Listado de Dependencias.docx
@@ -232,6 +232,24 @@
     </w:p>
     <w:p>
       <w:pPr>
+        <w:numPr>
+          <w:ilvl w:val="0"/>
+          <w:numId w:val="4"/>
+        </w:numPr>
+        <w:ind w:left="720" w:hanging="360"/>
+        <w:rPr>
+          <w:u w:val="none"/>
+        </w:rPr>
+      </w:pPr>
+      <w:r>
+        <w:rPr>
+          <w:rtl w:val="0"/>
+        </w:rPr>
+        <w:t xml:space="preserve">firebase</w:t>
+      </w:r>
+    </w:p>
+    <w:p>
+      <w:pPr>
         <w:pStyle w:val="Heading3"/>
         <w:rPr/>
       </w:pPr>
@@ -474,26 +492,6 @@
     </w:p>
     <w:p>
       <w:pPr>
-        <w:rPr/>
-      </w:pPr>
-      <w:r>
-        <w:rPr>
-          <w:rtl w:val="0"/>
-        </w:rPr>
-      </w:r>
-    </w:p>
-    <w:p>
-      <w:pPr>
-        <w:rPr/>
-      </w:pPr>
-      <w:r>
-        <w:rPr>
-          <w:rtl w:val="0"/>
-        </w:rPr>
-      </w:r>
-    </w:p>
-    <w:p>
-      <w:pPr>
         <w:pStyle w:val="Heading2"/>
         <w:rPr>
           <w:sz w:val="30"/>
@@ -663,6 +661,60 @@
     </w:p>
     <w:p>
       <w:pPr>
+        <w:numPr>
+          <w:ilvl w:val="0"/>
+          <w:numId w:val="5"/>
+        </w:numPr>
+        <w:ind w:left="720" w:hanging="360"/>
+        <w:rPr>
+          <w:u w:val="none"/>
+        </w:rPr>
+      </w:pPr>
+      <w:r>
+        <w:rPr>
+          <w:rtl w:val="0"/>
+        </w:rPr>
+        <w:t xml:space="preserve">passport</w:t>
+      </w:r>
+    </w:p>
+    <w:p>
+      <w:pPr>
+        <w:numPr>
+          <w:ilvl w:val="0"/>
+          <w:numId w:val="5"/>
+        </w:numPr>
+        <w:ind w:left="720" w:hanging="360"/>
+        <w:rPr>
+          <w:u w:val="none"/>
+        </w:rPr>
+      </w:pPr>
+      <w:r>
+        <w:rPr>
+          <w:rtl w:val="0"/>
+        </w:rPr>
+        <w:t xml:space="preserve">passport-google-oauth20</w:t>
+      </w:r>
+    </w:p>
+    <w:p>
+      <w:pPr>
+        <w:numPr>
+          <w:ilvl w:val="0"/>
+          <w:numId w:val="5"/>
+        </w:numPr>
+        <w:ind w:left="720" w:hanging="360"/>
+        <w:rPr>
+          <w:u w:val="none"/>
+        </w:rPr>
+      </w:pPr>
+      <w:r>
+        <w:rPr>
+          <w:rtl w:val="0"/>
+        </w:rPr>
+        <w:t xml:space="preserve">passport-facebook</w:t>
+      </w:r>
+    </w:p>
+    <w:p>
+      <w:pPr>
         <w:pStyle w:val="Heading3"/>
         <w:rPr/>
       </w:pPr>
@@ -772,7 +824,7 @@
         <w:rPr>
           <w:rtl w:val="0"/>
         </w:rPr>
-        <w:t xml:space="preserve">Carga de archivos (si fuese necesario)</w:t>
+        <w:t xml:space="preserve">Carga de archivos</w:t>
       </w:r>
     </w:p>
     <w:p>

</xml_diff>